<commit_message>
Part 7: Admin customizing
</commit_message>
<xml_diff>
--- a/Shortcuts Django.docx
+++ b/Shortcuts Django.docx
@@ -846,6 +846,89 @@
         </w:rPr>
       </w:pPr>
     </w:p>
+    <w:tbl>
+      <w:tblPr>
+        <w:tblStyle w:val="Tabelraster"/>
+        <w:tblW w:w="0" w:type="auto"/>
+        <w:tblLook w:val="04A0" w:firstRow="1" w:lastRow="0" w:firstColumn="1" w:lastColumn="0" w:noHBand="0" w:noVBand="1"/>
+      </w:tblPr>
+      <w:tblGrid>
+        <w:gridCol w:w="9062"/>
+      </w:tblGrid>
+      <w:tr>
+        <w:tc>
+          <w:tcPr>
+            <w:tcW w:w="9062" w:type="dxa"/>
+          </w:tcPr>
+          <w:p>
+            <w:pPr>
+              <w:rPr>
+                <w:lang w:val="en-GB"/>
+              </w:rPr>
+            </w:pPr>
+            <w:r>
+              <w:rPr>
+                <w:lang w:val="en-GB"/>
+              </w:rPr>
+              <w:t xml:space="preserve">Opening the admin-page of a </w:t>
+            </w:r>
+            <w:r>
+              <w:rPr>
+                <w:color w:val="EE0000"/>
+                <w:lang w:val="en-GB"/>
+              </w:rPr>
+              <w:t>SITE</w:t>
+            </w:r>
+            <w:r>
+              <w:rPr>
+                <w:lang w:val="en-GB"/>
+              </w:rPr>
+              <w:t>.</w:t>
+            </w:r>
+          </w:p>
+        </w:tc>
+      </w:tr>
+      <w:tr>
+        <w:tc>
+          <w:tcPr>
+            <w:tcW w:w="9062" w:type="dxa"/>
+            <w:shd w:val="clear" w:color="auto" w:fill="F2F2F2" w:themeFill="background1" w:themeFillShade="F2"/>
+          </w:tcPr>
+          <w:p>
+            <w:pPr>
+              <w:rPr>
+                <w:lang w:val="en-GB"/>
+              </w:rPr>
+            </w:pPr>
+            <w:r>
+              <w:rPr>
+                <w:lang w:val="en-GB"/>
+              </w:rPr>
+              <w:t>In your browser type</w:t>
+            </w:r>
+            <w:r>
+              <w:rPr>
+                <w:lang w:val="en-GB"/>
+              </w:rPr>
+              <w:t xml:space="preserve">: </w:t>
+            </w:r>
+            <w:r>
+              <w:rPr>
+                <w:color w:val="EE0000"/>
+                <w:lang w:val="en-GB"/>
+              </w:rPr>
+              <w:t>SITE-URL</w:t>
+            </w:r>
+            <w:r>
+              <w:rPr>
+                <w:lang w:val="en-GB"/>
+              </w:rPr>
+              <w:t>/admin</w:t>
+            </w:r>
+          </w:p>
+        </w:tc>
+      </w:tr>
+    </w:tbl>
     <w:p>
       <w:pPr>
         <w:pStyle w:val="Kop1"/>

</xml_diff>